<commit_message>
chores(docs): added new points on best practice doc
</commit_message>
<xml_diff>
--- a/docs/Test-Automation-Framework-Best-Practices.docx
+++ b/docs/Test-Automation-Framework-Best-Practices.docx
@@ -54,7 +54,7 @@
     <w:p>
       <w:r>
         <w:pict w14:anchorId="7886AA6C">
-          <v:rect id="_x0000_i1104" style="width:0;height:1.5pt" o:hralign="center" o:hrstd="t" o:hr="t" fillcolor="#a0a0a0" stroked="f"/>
+          <v:rect id="_x0000_i1025" style="width:0;height:1.5pt" o:hralign="center" o:hrstd="t" o:hr="t" fillcolor="#a0a0a0" stroked="f"/>
         </w:pict>
       </w:r>
     </w:p>
@@ -141,10 +141,12 @@
         </w:numPr>
       </w:pPr>
       <w:proofErr w:type="spellStart"/>
+      <w:proofErr w:type="gramStart"/>
       <w:r>
         <w:t>tsconfig.json</w:t>
       </w:r>
       <w:proofErr w:type="spellEnd"/>
+      <w:proofErr w:type="gramEnd"/>
       <w:r>
         <w:t xml:space="preserve"> configured for strict TypeScript compilation.</w:t>
       </w:r>
@@ -231,10 +233,12 @@
         <w:t xml:space="preserve">Use </w:t>
       </w:r>
       <w:proofErr w:type="spellStart"/>
+      <w:proofErr w:type="gramStart"/>
       <w:r>
         <w:t>package.json</w:t>
       </w:r>
       <w:proofErr w:type="spellEnd"/>
+      <w:proofErr w:type="gramEnd"/>
       <w:r>
         <w:t xml:space="preserve"> scripts to:</w:t>
       </w:r>
@@ -275,7 +279,7 @@
     <w:p>
       <w:r>
         <w:pict w14:anchorId="6144F33C">
-          <v:rect id="_x0000_i1105" style="width:0;height:1.5pt" o:hralign="center" o:hrstd="t" o:hr="t" fillcolor="#a0a0a0" stroked="f"/>
+          <v:rect id="_x0000_i1026" style="width:0;height:1.5pt" o:hralign="center" o:hrstd="t" o:hr="t" fillcolor="#a0a0a0" stroked="f"/>
         </w:pict>
       </w:r>
     </w:p>
@@ -395,7 +399,7 @@
       <w:r>
         <w:lastRenderedPageBreak/>
         <w:pict w14:anchorId="2D342455">
-          <v:rect id="_x0000_i1106" style="width:0;height:1.5pt" o:hralign="center" o:hrstd="t" o:hr="t" fillcolor="#a0a0a0" stroked="f"/>
+          <v:rect id="_x0000_i1027" style="width:0;height:1.5pt" o:hralign="center" o:hrstd="t" o:hr="t" fillcolor="#a0a0a0" stroked="f"/>
         </w:pict>
       </w:r>
     </w:p>
@@ -476,8 +480,16 @@
         </w:numPr>
       </w:pPr>
       <w:r>
-        <w:t>Getter methods for selectors</w:t>
-      </w:r>
+        <w:t xml:space="preserve">Use playwright recommended locators. For reference: </w:t>
+      </w:r>
+      <w:hyperlink r:id="rId5" w:history="1">
+        <w:r>
+          <w:rPr>
+            <w:rStyle w:val="Hyperlink"/>
+          </w:rPr>
+          <w:t>https://playwright.dev/docs/locators</w:t>
+        </w:r>
+      </w:hyperlink>
     </w:p>
     <w:p>
       <w:pPr>
@@ -531,7 +543,7 @@
     <w:p>
       <w:r>
         <w:pict w14:anchorId="44629B0F">
-          <v:rect id="_x0000_i1107" style="width:0;height:1.5pt" o:hralign="center" o:hrstd="t" o:hr="t" fillcolor="#a0a0a0" stroked="f"/>
+          <v:rect id="_x0000_i1028" style="width:0;height:1.5pt" o:hralign="center" o:hrstd="t" o:hr="t" fillcolor="#a0a0a0" stroked="f"/>
         </w:pict>
       </w:r>
     </w:p>
@@ -631,7 +643,7 @@
     <w:p>
       <w:r>
         <w:pict w14:anchorId="15E3618C">
-          <v:rect id="_x0000_i1108" style="width:0;height:1.5pt" o:hralign="center" o:hrstd="t" o:hr="t" fillcolor="#a0a0a0" stroked="f"/>
+          <v:rect id="_x0000_i1029" style="width:0;height:1.5pt" o:hralign="center" o:hrstd="t" o:hr="t" fillcolor="#a0a0a0" stroked="f"/>
         </w:pict>
       </w:r>
     </w:p>
@@ -749,6 +761,7 @@
         </w:numPr>
       </w:pPr>
       <w:r>
+        <w:lastRenderedPageBreak/>
         <w:t>Parameterized tests for data-driven coverage</w:t>
       </w:r>
     </w:p>
@@ -760,429 +773,428 @@
         </w:numPr>
       </w:pPr>
       <w:r>
+        <w:t>Tag tests: @smoke, @regression, etc.</w:t>
+      </w:r>
+    </w:p>
+    <w:p>
+      <w:pPr>
+        <w:numPr>
+          <w:ilvl w:val="0"/>
+          <w:numId w:val="9"/>
+        </w:numPr>
+      </w:pPr>
+      <w:r>
+        <w:t>Cover positive, negative, and edge case scenarios</w:t>
+      </w:r>
+    </w:p>
+    <w:p>
+      <w:pPr>
+        <w:numPr>
+          <w:ilvl w:val="0"/>
+          <w:numId w:val="9"/>
+        </w:numPr>
+      </w:pPr>
+      <w:r>
+        <w:t xml:space="preserve">Group tests by type: encryption/, </w:t>
+      </w:r>
+      <w:proofErr w:type="spellStart"/>
+      <w:r>
+        <w:t>ui</w:t>
+      </w:r>
+      <w:proofErr w:type="spellEnd"/>
+      <w:r>
+        <w:t xml:space="preserve">/, </w:t>
+      </w:r>
+      <w:proofErr w:type="spellStart"/>
+      <w:r>
+        <w:t>api</w:t>
+      </w:r>
+      <w:proofErr w:type="spellEnd"/>
+      <w:r>
+        <w:t>/</w:t>
+      </w:r>
+    </w:p>
+    <w:p>
+      <w:r>
+        <w:pict w14:anchorId="4F21FC32">
+          <v:rect id="_x0000_i1030" style="width:0;height:1.5pt" o:hralign="center" o:hrstd="t" o:hr="t" fillcolor="#a0a0a0" stroked="f"/>
+        </w:pict>
+      </w:r>
+    </w:p>
+    <w:p>
+      <w:pPr>
+        <w:rPr>
+          <w:b/>
+          <w:bCs/>
+        </w:rPr>
+      </w:pPr>
+      <w:r>
+        <w:rPr>
+          <w:rFonts w:ascii="Segoe UI Emoji" w:hAnsi="Segoe UI Emoji" w:cs="Segoe UI Emoji"/>
+          <w:b/>
+          <w:bCs/>
+        </w:rPr>
+        <w:t>🧼</w:t>
+      </w:r>
+      <w:r>
+        <w:rPr>
+          <w:b/>
+          <w:bCs/>
+        </w:rPr>
+        <w:t xml:space="preserve"> Code Quality &amp; TypeScript Practices</w:t>
+      </w:r>
+    </w:p>
+    <w:p>
+      <w:pPr>
+        <w:numPr>
+          <w:ilvl w:val="0"/>
+          <w:numId w:val="10"/>
+        </w:numPr>
+      </w:pPr>
+      <w:r>
+        <w:t xml:space="preserve">Configure </w:t>
+      </w:r>
+      <w:proofErr w:type="spellStart"/>
+      <w:r>
+        <w:t>ESLint</w:t>
+      </w:r>
+      <w:proofErr w:type="spellEnd"/>
+      <w:r>
+        <w:t xml:space="preserve"> with TypeScript plugin</w:t>
+      </w:r>
+    </w:p>
+    <w:p>
+      <w:pPr>
+        <w:numPr>
+          <w:ilvl w:val="0"/>
+          <w:numId w:val="10"/>
+        </w:numPr>
+      </w:pPr>
+      <w:r>
+        <w:t>Set up Prettier for code formatting</w:t>
+      </w:r>
+    </w:p>
+    <w:p>
+      <w:pPr>
+        <w:numPr>
+          <w:ilvl w:val="0"/>
+          <w:numId w:val="10"/>
+        </w:numPr>
+      </w:pPr>
+      <w:r>
+        <w:t>Enforce strict typing (minimize any)</w:t>
+      </w:r>
+    </w:p>
+    <w:p>
+      <w:pPr>
+        <w:numPr>
+          <w:ilvl w:val="0"/>
+          <w:numId w:val="10"/>
+        </w:numPr>
+      </w:pPr>
+      <w:r>
+        <w:t xml:space="preserve">Use interfaces, </w:t>
+      </w:r>
+      <w:proofErr w:type="spellStart"/>
+      <w:r>
+        <w:t>enums</w:t>
+      </w:r>
+      <w:proofErr w:type="spellEnd"/>
+      <w:r>
+        <w:t>, and utility types</w:t>
+      </w:r>
+    </w:p>
+    <w:p>
+      <w:pPr>
+        <w:numPr>
+          <w:ilvl w:val="0"/>
+          <w:numId w:val="10"/>
+        </w:numPr>
+      </w:pPr>
+      <w:r>
+        <w:t>Add custom types for third-party libs as needed</w:t>
+      </w:r>
+    </w:p>
+    <w:p>
+      <w:pPr>
+        <w:numPr>
+          <w:ilvl w:val="0"/>
+          <w:numId w:val="10"/>
+        </w:numPr>
+      </w:pPr>
+      <w:r>
+        <w:t>Type guards for complex types</w:t>
+      </w:r>
+    </w:p>
+    <w:p>
+      <w:pPr>
+        <w:numPr>
+          <w:ilvl w:val="0"/>
+          <w:numId w:val="10"/>
+        </w:numPr>
+      </w:pPr>
+      <w:r>
+        <w:t>Pre-commit hooks for linting &amp; formatting</w:t>
+      </w:r>
+    </w:p>
+    <w:p>
+      <w:r>
+        <w:pict w14:anchorId="65D4D6D0">
+          <v:rect id="_x0000_i1031" style="width:0;height:1.5pt" o:hralign="center" o:hrstd="t" o:hr="t" fillcolor="#a0a0a0" stroked="f"/>
+        </w:pict>
+      </w:r>
+    </w:p>
+    <w:p>
+      <w:pPr>
+        <w:rPr>
+          <w:b/>
+          <w:bCs/>
+        </w:rPr>
+      </w:pPr>
+      <w:r>
+        <w:rPr>
+          <w:rFonts w:ascii="Segoe UI Emoji" w:hAnsi="Segoe UI Emoji" w:cs="Segoe UI Emoji"/>
+          <w:b/>
+          <w:bCs/>
+        </w:rPr>
+        <w:t>⚙️</w:t>
+      </w:r>
+      <w:r>
+        <w:rPr>
+          <w:b/>
+          <w:bCs/>
+        </w:rPr>
+        <w:t xml:space="preserve"> Utilities &amp; Helpers</w:t>
+      </w:r>
+    </w:p>
+    <w:p>
+      <w:pPr>
+        <w:rPr>
+          <w:b/>
+          <w:bCs/>
+        </w:rPr>
+      </w:pPr>
+      <w:r>
+        <w:rPr>
+          <w:rFonts w:ascii="Segoe UI Emoji" w:hAnsi="Segoe UI Emoji" w:cs="Segoe UI Emoji"/>
+          <w:b/>
+          <w:bCs/>
+        </w:rPr>
+        <w:t>✅</w:t>
+      </w:r>
+      <w:r>
+        <w:rPr>
+          <w:b/>
+          <w:bCs/>
+        </w:rPr>
+        <w:t xml:space="preserve"> </w:t>
+      </w:r>
+      <w:proofErr w:type="spellStart"/>
+      <w:r>
+        <w:rPr>
+          <w:b/>
+          <w:bCs/>
+        </w:rPr>
+        <w:t>AsyncFileManager</w:t>
+      </w:r>
+      <w:proofErr w:type="spellEnd"/>
+    </w:p>
+    <w:p>
+      <w:pPr>
+        <w:numPr>
+          <w:ilvl w:val="0"/>
+          <w:numId w:val="11"/>
+        </w:numPr>
+      </w:pPr>
+      <w:r>
+        <w:t>Modern promise-based file utility</w:t>
+      </w:r>
+    </w:p>
+    <w:p>
+      <w:pPr>
+        <w:numPr>
+          <w:ilvl w:val="0"/>
+          <w:numId w:val="11"/>
+        </w:numPr>
+      </w:pPr>
+      <w:r>
+        <w:t>Safe read/write</w:t>
+      </w:r>
+    </w:p>
+    <w:p>
+      <w:pPr>
+        <w:numPr>
+          <w:ilvl w:val="0"/>
+          <w:numId w:val="11"/>
+        </w:numPr>
+      </w:pPr>
+      <w:r>
+        <w:t>Directory &amp; path validation</w:t>
+      </w:r>
+    </w:p>
+    <w:p>
+      <w:pPr>
+        <w:numPr>
+          <w:ilvl w:val="0"/>
+          <w:numId w:val="11"/>
+        </w:numPr>
+      </w:pPr>
+      <w:r>
+        <w:t>Integrated logging</w:t>
+      </w:r>
+    </w:p>
+    <w:p>
+      <w:pPr>
+        <w:rPr>
+          <w:b/>
+          <w:bCs/>
+        </w:rPr>
+      </w:pPr>
+      <w:r>
+        <w:rPr>
+          <w:rFonts w:ascii="Segoe UI Emoji" w:hAnsi="Segoe UI Emoji" w:cs="Segoe UI Emoji"/>
+          <w:b/>
+          <w:bCs/>
+        </w:rPr>
+        <w:t>✅</w:t>
+      </w:r>
+      <w:r>
+        <w:rPr>
+          <w:b/>
+          <w:bCs/>
+        </w:rPr>
+        <w:t xml:space="preserve"> </w:t>
+      </w:r>
+      <w:proofErr w:type="spellStart"/>
+      <w:r>
+        <w:rPr>
+          <w:b/>
+          <w:bCs/>
+        </w:rPr>
+        <w:t>DataStore</w:t>
+      </w:r>
+      <w:proofErr w:type="spellEnd"/>
+    </w:p>
+    <w:p>
+      <w:pPr>
+        <w:numPr>
+          <w:ilvl w:val="0"/>
+          <w:numId w:val="12"/>
+        </w:numPr>
+      </w:pPr>
+      <w:r>
+        <w:t>Global in-memory key-value store for test state sharing</w:t>
+      </w:r>
+    </w:p>
+    <w:p>
+      <w:pPr>
+        <w:rPr>
+          <w:b/>
+          <w:bCs/>
+        </w:rPr>
+      </w:pPr>
+      <w:r>
+        <w:rPr>
+          <w:rFonts w:ascii="Segoe UI Emoji" w:hAnsi="Segoe UI Emoji" w:cs="Segoe UI Emoji"/>
+          <w:b/>
+          <w:bCs/>
+        </w:rPr>
+        <w:t>✅</w:t>
+      </w:r>
+      <w:r>
+        <w:rPr>
+          <w:b/>
+          <w:bCs/>
+        </w:rPr>
+        <w:t xml:space="preserve"> Sanitization Utility</w:t>
+      </w:r>
+    </w:p>
+    <w:p>
+      <w:pPr>
+        <w:numPr>
+          <w:ilvl w:val="0"/>
+          <w:numId w:val="13"/>
+        </w:numPr>
+      </w:pPr>
+      <w:r>
+        <w:t>Masks sensitive data in logs and API responses</w:t>
+      </w:r>
+    </w:p>
+    <w:p>
+      <w:r>
+        <w:pict w14:anchorId="3141E2CC">
+          <v:rect id="_x0000_i1032" style="width:0;height:1.5pt" o:hralign="center" o:hrstd="t" o:hr="t" fillcolor="#a0a0a0" stroked="f"/>
+        </w:pict>
+      </w:r>
+    </w:p>
+    <w:p>
+      <w:pPr>
+        <w:rPr>
+          <w:b/>
+          <w:bCs/>
+        </w:rPr>
+      </w:pPr>
+      <w:r>
+        <w:rPr>
+          <w:rFonts w:ascii="Segoe UI Emoji" w:hAnsi="Segoe UI Emoji" w:cs="Segoe UI Emoji"/>
+          <w:b/>
+          <w:bCs/>
+        </w:rPr>
+        <w:t>🧯</w:t>
+      </w:r>
+      <w:r>
+        <w:rPr>
+          <w:b/>
+          <w:bCs/>
+        </w:rPr>
+        <w:t xml:space="preserve"> Error Handling</w:t>
+      </w:r>
+    </w:p>
+    <w:p>
+      <w:pPr>
+        <w:numPr>
+          <w:ilvl w:val="0"/>
+          <w:numId w:val="14"/>
+        </w:numPr>
+      </w:pPr>
+      <w:r>
+        <w:t>Centralized error handler</w:t>
+      </w:r>
+    </w:p>
+    <w:p>
+      <w:pPr>
+        <w:numPr>
+          <w:ilvl w:val="0"/>
+          <w:numId w:val="14"/>
+        </w:numPr>
+      </w:pPr>
+      <w:proofErr w:type="spellStart"/>
+      <w:r>
         <w:lastRenderedPageBreak/>
-        <w:t>Tag tests: @smoke, @regression, etc.</w:t>
-      </w:r>
-    </w:p>
-    <w:p>
-      <w:pPr>
-        <w:numPr>
-          <w:ilvl w:val="0"/>
-          <w:numId w:val="9"/>
-        </w:numPr>
-      </w:pPr>
-      <w:r>
-        <w:t>Cover positive, negative, and edge case scenarios</w:t>
-      </w:r>
-    </w:p>
-    <w:p>
-      <w:pPr>
-        <w:numPr>
-          <w:ilvl w:val="0"/>
-          <w:numId w:val="9"/>
-        </w:numPr>
-      </w:pPr>
-      <w:r>
-        <w:t xml:space="preserve">Group tests by type: encryption/, </w:t>
+        <w:t>ErrorCategory</w:t>
+      </w:r>
+      <w:proofErr w:type="spellEnd"/>
+      <w:r>
+        <w:t xml:space="preserve"> </w:t>
       </w:r>
       <w:proofErr w:type="spellStart"/>
       <w:r>
-        <w:t>ui</w:t>
+        <w:t>enum</w:t>
       </w:r>
       <w:proofErr w:type="spellEnd"/>
       <w:r>
-        <w:t xml:space="preserve">/, </w:t>
-      </w:r>
+        <w:t xml:space="preserve"> (API, DB, UI, auth, etc.)</w:t>
+      </w:r>
+    </w:p>
+    <w:p>
+      <w:pPr>
+        <w:numPr>
+          <w:ilvl w:val="0"/>
+          <w:numId w:val="14"/>
+        </w:numPr>
+      </w:pPr>
       <w:proofErr w:type="spellStart"/>
       <w:r>
-        <w:t>api</w:t>
-      </w:r>
-      <w:proofErr w:type="spellEnd"/>
-      <w:r>
-        <w:t>/</w:t>
-      </w:r>
-    </w:p>
-    <w:p>
-      <w:r>
-        <w:pict w14:anchorId="4F21FC32">
-          <v:rect id="_x0000_i1109" style="width:0;height:1.5pt" o:hralign="center" o:hrstd="t" o:hr="t" fillcolor="#a0a0a0" stroked="f"/>
-        </w:pict>
-      </w:r>
-    </w:p>
-    <w:p>
-      <w:pPr>
-        <w:rPr>
-          <w:b/>
-          <w:bCs/>
-        </w:rPr>
-      </w:pPr>
-      <w:r>
-        <w:rPr>
-          <w:rFonts w:ascii="Segoe UI Emoji" w:hAnsi="Segoe UI Emoji" w:cs="Segoe UI Emoji"/>
-          <w:b/>
-          <w:bCs/>
-        </w:rPr>
-        <w:t>🧼</w:t>
-      </w:r>
-      <w:r>
-        <w:rPr>
-          <w:b/>
-          <w:bCs/>
-        </w:rPr>
-        <w:t xml:space="preserve"> Code Quality &amp; TypeScript Practices</w:t>
-      </w:r>
-    </w:p>
-    <w:p>
-      <w:pPr>
-        <w:numPr>
-          <w:ilvl w:val="0"/>
-          <w:numId w:val="10"/>
-        </w:numPr>
-      </w:pPr>
-      <w:r>
-        <w:t xml:space="preserve">Configure </w:t>
-      </w:r>
-      <w:proofErr w:type="spellStart"/>
-      <w:r>
-        <w:t>ESLint</w:t>
-      </w:r>
-      <w:proofErr w:type="spellEnd"/>
-      <w:r>
-        <w:t xml:space="preserve"> with TypeScript plugin</w:t>
-      </w:r>
-    </w:p>
-    <w:p>
-      <w:pPr>
-        <w:numPr>
-          <w:ilvl w:val="0"/>
-          <w:numId w:val="10"/>
-        </w:numPr>
-      </w:pPr>
-      <w:r>
-        <w:t>Set up Prettier for code formatting</w:t>
-      </w:r>
-    </w:p>
-    <w:p>
-      <w:pPr>
-        <w:numPr>
-          <w:ilvl w:val="0"/>
-          <w:numId w:val="10"/>
-        </w:numPr>
-      </w:pPr>
-      <w:r>
-        <w:t>Enforce strict typing (minimize any)</w:t>
-      </w:r>
-    </w:p>
-    <w:p>
-      <w:pPr>
-        <w:numPr>
-          <w:ilvl w:val="0"/>
-          <w:numId w:val="10"/>
-        </w:numPr>
-      </w:pPr>
-      <w:r>
-        <w:t xml:space="preserve">Use interfaces, </w:t>
-      </w:r>
-      <w:proofErr w:type="spellStart"/>
-      <w:r>
-        <w:t>enums</w:t>
-      </w:r>
-      <w:proofErr w:type="spellEnd"/>
-      <w:r>
-        <w:t>, and utility types</w:t>
-      </w:r>
-    </w:p>
-    <w:p>
-      <w:pPr>
-        <w:numPr>
-          <w:ilvl w:val="0"/>
-          <w:numId w:val="10"/>
-        </w:numPr>
-      </w:pPr>
-      <w:r>
-        <w:t>Add custom types for third-party libs as needed</w:t>
-      </w:r>
-    </w:p>
-    <w:p>
-      <w:pPr>
-        <w:numPr>
-          <w:ilvl w:val="0"/>
-          <w:numId w:val="10"/>
-        </w:numPr>
-      </w:pPr>
-      <w:r>
-        <w:t>Type guards for complex types</w:t>
-      </w:r>
-    </w:p>
-    <w:p>
-      <w:pPr>
-        <w:numPr>
-          <w:ilvl w:val="0"/>
-          <w:numId w:val="10"/>
-        </w:numPr>
-      </w:pPr>
-      <w:r>
-        <w:t>Pre-commit hooks for linting &amp; formatting</w:t>
-      </w:r>
-    </w:p>
-    <w:p>
-      <w:r>
-        <w:pict w14:anchorId="65D4D6D0">
-          <v:rect id="_x0000_i1110" style="width:0;height:1.5pt" o:hralign="center" o:hrstd="t" o:hr="t" fillcolor="#a0a0a0" stroked="f"/>
-        </w:pict>
-      </w:r>
-    </w:p>
-    <w:p>
-      <w:pPr>
-        <w:rPr>
-          <w:b/>
-          <w:bCs/>
-        </w:rPr>
-      </w:pPr>
-      <w:r>
-        <w:rPr>
-          <w:rFonts w:ascii="Segoe UI Emoji" w:hAnsi="Segoe UI Emoji" w:cs="Segoe UI Emoji"/>
-          <w:b/>
-          <w:bCs/>
-        </w:rPr>
-        <w:t>⚙️</w:t>
-      </w:r>
-      <w:r>
-        <w:rPr>
-          <w:b/>
-          <w:bCs/>
-        </w:rPr>
-        <w:t xml:space="preserve"> Utilities &amp; Helpers</w:t>
-      </w:r>
-    </w:p>
-    <w:p>
-      <w:pPr>
-        <w:rPr>
-          <w:b/>
-          <w:bCs/>
-        </w:rPr>
-      </w:pPr>
-      <w:r>
-        <w:rPr>
-          <w:rFonts w:ascii="Segoe UI Emoji" w:hAnsi="Segoe UI Emoji" w:cs="Segoe UI Emoji"/>
-          <w:b/>
-          <w:bCs/>
-        </w:rPr>
-        <w:t>✅</w:t>
-      </w:r>
-      <w:r>
-        <w:rPr>
-          <w:b/>
-          <w:bCs/>
-        </w:rPr>
-        <w:t xml:space="preserve"> </w:t>
-      </w:r>
-      <w:proofErr w:type="spellStart"/>
-      <w:r>
-        <w:rPr>
-          <w:b/>
-          <w:bCs/>
-        </w:rPr>
-        <w:t>AsyncFileManager</w:t>
-      </w:r>
-      <w:proofErr w:type="spellEnd"/>
-    </w:p>
-    <w:p>
-      <w:pPr>
-        <w:numPr>
-          <w:ilvl w:val="0"/>
-          <w:numId w:val="11"/>
-        </w:numPr>
-      </w:pPr>
-      <w:r>
-        <w:t>Modern promise-based file utility</w:t>
-      </w:r>
-    </w:p>
-    <w:p>
-      <w:pPr>
-        <w:numPr>
-          <w:ilvl w:val="0"/>
-          <w:numId w:val="11"/>
-        </w:numPr>
-      </w:pPr>
-      <w:r>
-        <w:t>Safe read/write</w:t>
-      </w:r>
-    </w:p>
-    <w:p>
-      <w:pPr>
-        <w:numPr>
-          <w:ilvl w:val="0"/>
-          <w:numId w:val="11"/>
-        </w:numPr>
-      </w:pPr>
-      <w:r>
-        <w:t>Directory &amp; path validation</w:t>
-      </w:r>
-    </w:p>
-    <w:p>
-      <w:pPr>
-        <w:numPr>
-          <w:ilvl w:val="0"/>
-          <w:numId w:val="11"/>
-        </w:numPr>
-      </w:pPr>
-      <w:r>
-        <w:t>Integrated logging</w:t>
-      </w:r>
-    </w:p>
-    <w:p>
-      <w:pPr>
-        <w:rPr>
-          <w:b/>
-          <w:bCs/>
-        </w:rPr>
-      </w:pPr>
-      <w:r>
-        <w:rPr>
-          <w:rFonts w:ascii="Segoe UI Emoji" w:hAnsi="Segoe UI Emoji" w:cs="Segoe UI Emoji"/>
-          <w:b/>
-          <w:bCs/>
-        </w:rPr>
-        <w:t>✅</w:t>
-      </w:r>
-      <w:r>
-        <w:rPr>
-          <w:b/>
-          <w:bCs/>
-        </w:rPr>
-        <w:t xml:space="preserve"> </w:t>
-      </w:r>
-      <w:proofErr w:type="spellStart"/>
-      <w:r>
-        <w:rPr>
-          <w:b/>
-          <w:bCs/>
-        </w:rPr>
-        <w:t>DataStore</w:t>
-      </w:r>
-      <w:proofErr w:type="spellEnd"/>
-    </w:p>
-    <w:p>
-      <w:pPr>
-        <w:numPr>
-          <w:ilvl w:val="0"/>
-          <w:numId w:val="12"/>
-        </w:numPr>
-      </w:pPr>
-      <w:r>
-        <w:t>Global in-memory key-value store for test state sharing</w:t>
-      </w:r>
-    </w:p>
-    <w:p>
-      <w:pPr>
-        <w:rPr>
-          <w:b/>
-          <w:bCs/>
-        </w:rPr>
-      </w:pPr>
-      <w:r>
-        <w:rPr>
-          <w:rFonts w:ascii="Segoe UI Emoji" w:hAnsi="Segoe UI Emoji" w:cs="Segoe UI Emoji"/>
-          <w:b/>
-          <w:bCs/>
-        </w:rPr>
-        <w:t>✅</w:t>
-      </w:r>
-      <w:r>
-        <w:rPr>
-          <w:b/>
-          <w:bCs/>
-        </w:rPr>
-        <w:t xml:space="preserve"> Sanitization Utility</w:t>
-      </w:r>
-    </w:p>
-    <w:p>
-      <w:pPr>
-        <w:numPr>
-          <w:ilvl w:val="0"/>
-          <w:numId w:val="13"/>
-        </w:numPr>
-      </w:pPr>
-      <w:r>
-        <w:t>Masks sensitive data in logs and API responses</w:t>
-      </w:r>
-    </w:p>
-    <w:p>
-      <w:r>
-        <w:pict w14:anchorId="3141E2CC">
-          <v:rect id="_x0000_i1111" style="width:0;height:1.5pt" o:hralign="center" o:hrstd="t" o:hr="t" fillcolor="#a0a0a0" stroked="f"/>
-        </w:pict>
-      </w:r>
-    </w:p>
-    <w:p>
-      <w:pPr>
-        <w:rPr>
-          <w:b/>
-          <w:bCs/>
-        </w:rPr>
-      </w:pPr>
-      <w:r>
-        <w:rPr>
-          <w:rFonts w:ascii="Segoe UI Emoji" w:hAnsi="Segoe UI Emoji" w:cs="Segoe UI Emoji"/>
-          <w:b/>
-          <w:bCs/>
-        </w:rPr>
-        <w:t>🧯</w:t>
-      </w:r>
-      <w:r>
-        <w:rPr>
-          <w:b/>
-          <w:bCs/>
-        </w:rPr>
-        <w:t xml:space="preserve"> Error Handling</w:t>
-      </w:r>
-    </w:p>
-    <w:p>
-      <w:pPr>
-        <w:numPr>
-          <w:ilvl w:val="0"/>
-          <w:numId w:val="14"/>
-        </w:numPr>
-      </w:pPr>
-      <w:r>
-        <w:t>Centralized error handler</w:t>
-      </w:r>
-    </w:p>
-    <w:p>
-      <w:pPr>
-        <w:numPr>
-          <w:ilvl w:val="0"/>
-          <w:numId w:val="14"/>
-        </w:numPr>
-      </w:pPr>
-      <w:proofErr w:type="spellStart"/>
-      <w:r>
-        <w:t>ErrorCategory</w:t>
-      </w:r>
-      <w:proofErr w:type="spellEnd"/>
-      <w:r>
-        <w:t xml:space="preserve"> </w:t>
-      </w:r>
-      <w:proofErr w:type="spellStart"/>
-      <w:r>
-        <w:t>enum</w:t>
-      </w:r>
-      <w:proofErr w:type="spellEnd"/>
-      <w:r>
-        <w:t xml:space="preserve"> (API, DB, UI, auth, etc.)</w:t>
-      </w:r>
-    </w:p>
-    <w:p>
-      <w:pPr>
-        <w:numPr>
-          <w:ilvl w:val="0"/>
-          <w:numId w:val="14"/>
-        </w:numPr>
-      </w:pPr>
-      <w:proofErr w:type="spellStart"/>
-      <w:r>
-        <w:lastRenderedPageBreak/>
         <w:t>ErrorProcessor</w:t>
       </w:r>
       <w:proofErr w:type="spellEnd"/>
@@ -1226,7 +1238,7 @@
     <w:p>
       <w:r>
         <w:pict w14:anchorId="47A681E7">
-          <v:rect id="_x0000_i1112" style="width:0;height:1.5pt" o:hralign="center" o:hrstd="t" o:hr="t" fillcolor="#a0a0a0" stroked="f"/>
+          <v:rect id="_x0000_i1033" style="width:0;height:1.5pt" o:hralign="center" o:hrstd="t" o:hr="t" fillcolor="#a0a0a0" stroked="f"/>
         </w:pict>
       </w:r>
     </w:p>
@@ -1352,7 +1364,7 @@
     <w:p>
       <w:r>
         <w:pict w14:anchorId="59D253EE">
-          <v:rect id="_x0000_i1113" style="width:0;height:1.5pt" o:hralign="center" o:hrstd="t" o:hr="t" fillcolor="#a0a0a0" stroked="f"/>
+          <v:rect id="_x0000_i1034" style="width:0;height:1.5pt" o:hralign="center" o:hrstd="t" o:hr="t" fillcolor="#a0a0a0" stroked="f"/>
         </w:pict>
       </w:r>
     </w:p>
@@ -1497,7 +1509,7 @@
     <w:p>
       <w:r>
         <w:pict w14:anchorId="74EAC991">
-          <v:rect id="_x0000_i1114" style="width:0;height:1.5pt" o:hralign="center" o:hrstd="t" o:hr="t" fillcolor="#a0a0a0" stroked="f"/>
+          <v:rect id="_x0000_i1035" style="width:0;height:1.5pt" o:hralign="center" o:hrstd="t" o:hr="t" fillcolor="#a0a0a0" stroked="f"/>
         </w:pict>
       </w:r>
     </w:p>
@@ -1523,7 +1535,6 @@
           <w:b/>
           <w:bCs/>
         </w:rPr>
-        <w:lastRenderedPageBreak/>
         <w:t>🔧</w:t>
       </w:r>
       <w:r>
@@ -1625,7 +1636,7 @@
     <w:p>
       <w:r>
         <w:pict w14:anchorId="6E43C665">
-          <v:rect id="_x0000_i1115" style="width:0;height:1.5pt" o:hralign="center" o:hrstd="t" o:hr="t" fillcolor="#a0a0a0" stroked="f"/>
+          <v:rect id="_x0000_i1036" style="width:0;height:1.5pt" o:hralign="center" o:hrstd="t" o:hr="t" fillcolor="#a0a0a0" stroked="f"/>
         </w:pict>
       </w:r>
     </w:p>
@@ -4427,6 +4438,7 @@
   <w:style w:type="character" w:default="1" w:styleId="DefaultParagraphFont">
     <w:name w:val="Default Paragraph Font"/>
     <w:uiPriority w:val="1"/>
+    <w:semiHidden/>
     <w:unhideWhenUsed/>
   </w:style>
   <w:style w:type="table" w:default="1" w:styleId="TableNormal">
@@ -4740,6 +4752,29 @@
       <w:spacing w:val="5"/>
     </w:rPr>
   </w:style>
+  <w:style w:type="character" w:styleId="Hyperlink">
+    <w:name w:val="Hyperlink"/>
+    <w:basedOn w:val="DefaultParagraphFont"/>
+    <w:uiPriority w:val="99"/>
+    <w:unhideWhenUsed/>
+    <w:rsid w:val="00B57BFA"/>
+    <w:rPr>
+      <w:color w:val="467886" w:themeColor="hyperlink"/>
+      <w:u w:val="single"/>
+    </w:rPr>
+  </w:style>
+  <w:style w:type="character" w:styleId="UnresolvedMention">
+    <w:name w:val="Unresolved Mention"/>
+    <w:basedOn w:val="DefaultParagraphFont"/>
+    <w:uiPriority w:val="99"/>
+    <w:semiHidden/>
+    <w:unhideWhenUsed/>
+    <w:rsid w:val="00B57BFA"/>
+    <w:rPr>
+      <w:color w:val="605E5C"/>
+      <w:shd w:val="clear" w:color="auto" w:fill="E1DFDD"/>
+    </w:rPr>
+  </w:style>
 </w:styles>
 </file>
 

</xml_diff>